<commit_message>
Implementation of USART on GPIO Time Interrupt. Receive USART data using USART Interrupt
</commit_message>
<xml_diff>
--- a/PROJECT_PLAN.docx
+++ b/PROJECT_PLAN.docx
@@ -687,7 +687,126 @@
         <w:t>UART setup</w:t>
       </w:r>
     </w:p>
-    <w:p/>
+    <w:p>
+      <w:pPr>
+        <w:pStyle w:val="ListParagraph"/>
+        <w:numPr>
+          <w:ilvl w:val="0"/>
+          <w:numId w:val="9"/>
+        </w:numPr>
+      </w:pPr>
+      <w:r>
+        <w:t>IN CR1:</w:t>
+      </w:r>
+    </w:p>
+    <w:p>
+      <w:pPr>
+        <w:pStyle w:val="ListParagraph"/>
+        <w:numPr>
+          <w:ilvl w:val="1"/>
+          <w:numId w:val="9"/>
+        </w:numPr>
+      </w:pPr>
+      <w:r>
+        <w:t>Enable RE in bit 2</w:t>
+      </w:r>
+    </w:p>
+    <w:p>
+      <w:pPr>
+        <w:pStyle w:val="ListParagraph"/>
+        <w:numPr>
+          <w:ilvl w:val="1"/>
+          <w:numId w:val="9"/>
+        </w:numPr>
+      </w:pPr>
+      <w:r>
+        <w:t>Enable TE in bit 3</w:t>
+      </w:r>
+    </w:p>
+    <w:p>
+      <w:pPr>
+        <w:pStyle w:val="ListParagraph"/>
+        <w:numPr>
+          <w:ilvl w:val="1"/>
+          <w:numId w:val="9"/>
+        </w:numPr>
+      </w:pPr>
+      <w:r>
+        <w:t>Eable RXNEIE (Rx not empty interrupt enable) in bit 5</w:t>
+      </w:r>
+    </w:p>
+    <w:p>
+      <w:pPr>
+        <w:pStyle w:val="ListParagraph"/>
+        <w:numPr>
+          <w:ilvl w:val="1"/>
+          <w:numId w:val="9"/>
+        </w:numPr>
+      </w:pPr>
+      <w:r>
+        <w:t>Eable UE( USART enable) in bit 13</w:t>
+      </w:r>
+    </w:p>
+    <w:p>
+      <w:pPr>
+        <w:pStyle w:val="ListParagraph"/>
+        <w:numPr>
+          <w:ilvl w:val="0"/>
+          <w:numId w:val="9"/>
+        </w:numPr>
+      </w:pPr>
+      <w:r>
+        <w:t>Set baud rate in USART-&gt;BRR</w:t>
+      </w:r>
+    </w:p>
+    <w:p>
+      <w:pPr>
+        <w:pStyle w:val="ListParagraph"/>
+        <w:numPr>
+          <w:ilvl w:val="0"/>
+          <w:numId w:val="9"/>
+        </w:numPr>
+      </w:pPr>
+      <w:r>
+        <w:t xml:space="preserve">Config in , Tx as AF output, RX as GPIO input push-pull </w:t>
+      </w:r>
+    </w:p>
+    <w:p>
+      <w:pPr>
+        <w:pStyle w:val="ListParagraph"/>
+        <w:numPr>
+          <w:ilvl w:val="0"/>
+          <w:numId w:val="9"/>
+        </w:numPr>
+      </w:pPr>
+      <w:r>
+        <w:t>Enabe UART  interrupt vector (NVIC)</w:t>
+      </w:r>
+    </w:p>
+    <w:p>
+      <w:pPr>
+        <w:pStyle w:val="ListParagraph"/>
+        <w:numPr>
+          <w:ilvl w:val="0"/>
+          <w:numId w:val="9"/>
+        </w:numPr>
+      </w:pPr>
+      <w:r>
+        <w:t>Load data to USART-&gt;DR to start transmission</w:t>
+      </w:r>
+    </w:p>
+    <w:p>
+      <w:pPr>
+        <w:pStyle w:val="ListParagraph"/>
+        <w:numPr>
+          <w:ilvl w:val="0"/>
+          <w:numId w:val="9"/>
+        </w:numPr>
+      </w:pPr>
+      <w:r>
+        <w:t xml:space="preserve">When data is received, RXNE will be set in SR and an interrupt will be call call. Write code in interrupt handeler. </w:t>
+      </w:r>
+    </w:p>
     <w:p/>
     <w:p/>
     <w:p/>
@@ -1375,6 +1494,95 @@
     </w:lvl>
   </w:abstractNum>
   <w:abstractNum w:abstractNumId="7" w15:restartNumberingAfterBreak="0">
+    <w:nsid w:val="6D35576D"/>
+    <w:multiLevelType w:val="hybridMultilevel"/>
+    <w:tmpl w:val="8E2CCE5E"/>
+    <w:lvl w:ilvl="0" w:tplc="0409000F">
+      <w:start w:val="1"/>
+      <w:numFmt w:val="decimal"/>
+      <w:lvlText w:val="%1."/>
+      <w:lvlJc w:val="left"/>
+      <w:pPr>
+        <w:ind w:left="720" w:hanging="360"/>
+      </w:pPr>
+      <w:rPr>
+        <w:rFonts w:hint="default"/>
+      </w:rPr>
+    </w:lvl>
+    <w:lvl w:ilvl="1" w:tplc="04090019">
+      <w:start w:val="1"/>
+      <w:numFmt w:val="lowerLetter"/>
+      <w:lvlText w:val="%2."/>
+      <w:lvlJc w:val="left"/>
+      <w:pPr>
+        <w:ind w:left="1440" w:hanging="360"/>
+      </w:pPr>
+    </w:lvl>
+    <w:lvl w:ilvl="2" w:tplc="0409001B" w:tentative="1">
+      <w:start w:val="1"/>
+      <w:numFmt w:val="lowerRoman"/>
+      <w:lvlText w:val="%3."/>
+      <w:lvlJc w:val="right"/>
+      <w:pPr>
+        <w:ind w:left="2160" w:hanging="180"/>
+      </w:pPr>
+    </w:lvl>
+    <w:lvl w:ilvl="3" w:tplc="0409000F" w:tentative="1">
+      <w:start w:val="1"/>
+      <w:numFmt w:val="decimal"/>
+      <w:lvlText w:val="%4."/>
+      <w:lvlJc w:val="left"/>
+      <w:pPr>
+        <w:ind w:left="2880" w:hanging="360"/>
+      </w:pPr>
+    </w:lvl>
+    <w:lvl w:ilvl="4" w:tplc="04090019" w:tentative="1">
+      <w:start w:val="1"/>
+      <w:numFmt w:val="lowerLetter"/>
+      <w:lvlText w:val="%5."/>
+      <w:lvlJc w:val="left"/>
+      <w:pPr>
+        <w:ind w:left="3600" w:hanging="360"/>
+      </w:pPr>
+    </w:lvl>
+    <w:lvl w:ilvl="5" w:tplc="0409001B" w:tentative="1">
+      <w:start w:val="1"/>
+      <w:numFmt w:val="lowerRoman"/>
+      <w:lvlText w:val="%6."/>
+      <w:lvlJc w:val="right"/>
+      <w:pPr>
+        <w:ind w:left="4320" w:hanging="180"/>
+      </w:pPr>
+    </w:lvl>
+    <w:lvl w:ilvl="6" w:tplc="0409000F" w:tentative="1">
+      <w:start w:val="1"/>
+      <w:numFmt w:val="decimal"/>
+      <w:lvlText w:val="%7."/>
+      <w:lvlJc w:val="left"/>
+      <w:pPr>
+        <w:ind w:left="5040" w:hanging="360"/>
+      </w:pPr>
+    </w:lvl>
+    <w:lvl w:ilvl="7" w:tplc="04090019" w:tentative="1">
+      <w:start w:val="1"/>
+      <w:numFmt w:val="lowerLetter"/>
+      <w:lvlText w:val="%8."/>
+      <w:lvlJc w:val="left"/>
+      <w:pPr>
+        <w:ind w:left="5760" w:hanging="360"/>
+      </w:pPr>
+    </w:lvl>
+    <w:lvl w:ilvl="8" w:tplc="0409001B" w:tentative="1">
+      <w:start w:val="1"/>
+      <w:numFmt w:val="lowerRoman"/>
+      <w:lvlText w:val="%9."/>
+      <w:lvlJc w:val="right"/>
+      <w:pPr>
+        <w:ind w:left="6480" w:hanging="180"/>
+      </w:pPr>
+    </w:lvl>
+  </w:abstractNum>
+  <w:abstractNum w:abstractNumId="8" w15:restartNumberingAfterBreak="0">
     <w:nsid w:val="710E647E"/>
     <w:multiLevelType w:val="hybridMultilevel"/>
     <w:tmpl w:val="DE22728A"/>
@@ -1500,7 +1708,7 @@
     <w:abstractNumId w:val="3"/>
   </w:num>
   <w:num w:numId="5" w16cid:durableId="2102531272">
-    <w:abstractNumId w:val="7"/>
+    <w:abstractNumId w:val="8"/>
   </w:num>
   <w:num w:numId="6" w16cid:durableId="1807159946">
     <w:abstractNumId w:val="6"/>
@@ -1510,6 +1718,9 @@
   </w:num>
   <w:num w:numId="8" w16cid:durableId="618414841">
     <w:abstractNumId w:val="2"/>
+  </w:num>
+  <w:num w:numId="9" w16cid:durableId="1349215173">
+    <w:abstractNumId w:val="7"/>
   </w:num>
 </w:numbering>
 </file>

</xml_diff>

<commit_message>
Config UART2 with UART1
</commit_message>
<xml_diff>
--- a/PROJECT_PLAN.docx
+++ b/PROJECT_PLAN.docx
@@ -485,7 +485,7 @@
         </w:numPr>
       </w:pPr>
       <w:r>
-        <w:t>PA0: TX/RX signal for uart1 : GPIO output pushpull</w:t>
+        <w:t>PA0: TX signal for uart1 : GPIO output pushpull</w:t>
       </w:r>
     </w:p>
     <w:p>
@@ -498,7 +498,10 @@
       </w:pPr>
       <w:r>
         <w:lastRenderedPageBreak/>
-        <w:t>PA1: Output in response of photo reg : GPIO output pushpull</w:t>
+        <w:t xml:space="preserve">PA1: </w:t>
+      </w:r>
+      <w:r>
+        <w:t>RX signal for uart1 : GPIO output pushpull</w:t>
       </w:r>
     </w:p>
     <w:p>
@@ -510,7 +513,7 @@
         </w:numPr>
       </w:pPr>
       <w:r>
-        <w:t>PA5: Tx/Rx signal for UART2: GPIO output push pull</w:t>
+        <w:t xml:space="preserve">PA4: Response of received data from USART1 : GPIO OUTput pushpull </w:t>
       </w:r>
     </w:p>
     <w:p>
@@ -522,7 +525,7 @@
         </w:numPr>
       </w:pPr>
       <w:r>
-        <w:t>pA6: Output is response of computer: GPIO output pushpull</w:t>
+        <w:t>PA5: TxRx signal for UART2: GPIO output push pull</w:t>
       </w:r>
     </w:p>
     <w:p>
@@ -534,10 +537,25 @@
         </w:numPr>
       </w:pPr>
       <w:r>
-        <w:t>PA7: Input for photo register</w:t>
-      </w:r>
-      <w:r>
-        <w:t>: analog input</w:t>
+        <w:t xml:space="preserve">pA6: </w:t>
+      </w:r>
+      <w:r>
+        <w:t>Rx signal for UART2: GPIO output push pull</w:t>
+      </w:r>
+    </w:p>
+    <w:p>
+      <w:pPr>
+        <w:pStyle w:val="ListParagraph"/>
+        <w:numPr>
+          <w:ilvl w:val="0"/>
+          <w:numId w:val="4"/>
+        </w:numPr>
+      </w:pPr>
+      <w:r>
+        <w:t xml:space="preserve">PA7: </w:t>
+      </w:r>
+      <w:r>
+        <w:t>Response of received data from USART2 : GPIO output pushpull</w:t>
       </w:r>
     </w:p>
     <w:p>

</xml_diff>

<commit_message>
ADC added with interrupt
</commit_message>
<xml_diff>
--- a/PROJECT_PLAN.docx
+++ b/PROJECT_PLAN.docx
@@ -560,6 +560,18 @@
     </w:p>
     <w:p>
       <w:pPr>
+        <w:pStyle w:val="ListParagraph"/>
+        <w:numPr>
+          <w:ilvl w:val="0"/>
+          <w:numId w:val="4"/>
+        </w:numPr>
+      </w:pPr>
+      <w:r>
+        <w:t>PB0: Analog input for ADC : 0000</w:t>
+      </w:r>
+    </w:p>
+    <w:p>
+      <w:pPr>
         <w:pStyle w:val="Heading1"/>
       </w:pPr>
       <w:r>
@@ -703,6 +715,9 @@
       </w:pPr>
       <w:r>
         <w:t>UART setup</w:t>
+      </w:r>
+      <w:r>
+        <w:t xml:space="preserve"> ( 1 and 2 )</w:t>
       </w:r>
     </w:p>
     <w:p>
@@ -825,6 +840,290 @@
         <w:t xml:space="preserve">When data is received, RXNE will be set in SR and an interrupt will be call call. Write code in interrupt handeler. </w:t>
       </w:r>
     </w:p>
+    <w:p>
+      <w:pPr>
+        <w:pStyle w:val="Heading1"/>
+      </w:pPr>
+      <w:r>
+        <w:t>ADC setup:</w:t>
+      </w:r>
+    </w:p>
+    <w:p>
+      <w:r>
+        <w:t>In CR1:</w:t>
+      </w:r>
+    </w:p>
+    <w:p>
+      <w:pPr>
+        <w:pStyle w:val="ListParagraph"/>
+        <w:numPr>
+          <w:ilvl w:val="0"/>
+          <w:numId w:val="10"/>
+        </w:numPr>
+      </w:pPr>
+      <w:r>
+        <w:t>Enable Analog watch dog on bit 23.</w:t>
+      </w:r>
+    </w:p>
+    <w:p>
+      <w:pPr>
+        <w:pStyle w:val="ListParagraph"/>
+        <w:numPr>
+          <w:ilvl w:val="0"/>
+          <w:numId w:val="10"/>
+        </w:numPr>
+      </w:pPr>
+      <w:r>
+        <w:t>Enable Analog watch dog Interrupt on bit 6</w:t>
+      </w:r>
+    </w:p>
+    <w:p>
+      <w:pPr>
+        <w:pStyle w:val="ListParagraph"/>
+        <w:numPr>
+          <w:ilvl w:val="0"/>
+          <w:numId w:val="10"/>
+        </w:numPr>
+      </w:pPr>
+      <w:r>
+        <w:lastRenderedPageBreak/>
+        <w:t xml:space="preserve">Select analog watchdog channel in bit 0 to 4 : </w:t>
+      </w:r>
+      <w:r>
+        <w:t xml:space="preserve">For pin B0, channel is 8, and </w:t>
+      </w:r>
+      <w:r>
+        <w:t xml:space="preserve">for channel </w:t>
+      </w:r>
+      <w:r>
+        <w:t xml:space="preserve">8 </w:t>
+      </w:r>
+      <w:r>
+        <w:t>,</w:t>
+      </w:r>
+      <w:r>
+        <w:t xml:space="preserve"> CR1[4:0] value is 01000</w:t>
+      </w:r>
+    </w:p>
+    <w:p/>
+    <w:p>
+      <w:r>
+        <w:t>In CR2:</w:t>
+      </w:r>
+    </w:p>
+    <w:p>
+      <w:pPr>
+        <w:pStyle w:val="ListParagraph"/>
+        <w:numPr>
+          <w:ilvl w:val="0"/>
+          <w:numId w:val="11"/>
+        </w:numPr>
+      </w:pPr>
+      <w:r>
+        <w:t>Enable continuous conversion in Bit 1.</w:t>
+      </w:r>
+    </w:p>
+    <w:p>
+      <w:pPr>
+        <w:pStyle w:val="ListParagraph"/>
+        <w:numPr>
+          <w:ilvl w:val="0"/>
+          <w:numId w:val="11"/>
+        </w:numPr>
+      </w:pPr>
+      <w:r>
+        <w:t>Enable ADC on bit 0 . *** 2</w:t>
+      </w:r>
+      <w:r>
+        <w:rPr>
+          <w:vertAlign w:val="superscript"/>
+        </w:rPr>
+        <w:t>nd</w:t>
+      </w:r>
+      <w:r>
+        <w:t xml:space="preserve"> time bit set is required. Details on manual</w:t>
+      </w:r>
+    </w:p>
+    <w:p>
+      <w:r>
+        <w:t>In ADC_HTR:</w:t>
+      </w:r>
+    </w:p>
+    <w:p>
+      <w:pPr>
+        <w:pStyle w:val="ListParagraph"/>
+        <w:numPr>
+          <w:ilvl w:val="0"/>
+          <w:numId w:val="12"/>
+        </w:numPr>
+      </w:pPr>
+      <w:r>
+        <w:t>Give high threshold value for watchdog interrupt</w:t>
+      </w:r>
+    </w:p>
+    <w:p>
+      <w:r>
+        <w:t>In ADC_LTR:</w:t>
+      </w:r>
+    </w:p>
+    <w:p>
+      <w:pPr>
+        <w:pStyle w:val="ListParagraph"/>
+        <w:numPr>
+          <w:ilvl w:val="0"/>
+          <w:numId w:val="13"/>
+        </w:numPr>
+      </w:pPr>
+      <w:r>
+        <w:t xml:space="preserve">Give low threshold value for watchdog interrupt. </w:t>
+      </w:r>
+    </w:p>
+    <w:p>
+      <w:r>
+        <w:t xml:space="preserve">ADC_DR holds the converted value. </w:t>
+      </w:r>
+    </w:p>
+    <w:p>
+      <w:r>
+        <w:t>In SQR</w:t>
+      </w:r>
+      <w:r>
+        <w:t>3</w:t>
+      </w:r>
+      <w:r>
+        <w:t xml:space="preserve">, put the channel number of Analog pin (for B0 , channel number is 8). </w:t>
+      </w:r>
+    </w:p>
+    <w:p>
+      <w:pPr>
+        <w:rPr>
+          <w:b/>
+          <w:bCs/>
+          <w:color w:val="FF0000"/>
+        </w:rPr>
+      </w:pPr>
+      <w:r>
+        <w:rPr>
+          <w:b/>
+          <w:bCs/>
+          <w:color w:val="FF0000"/>
+        </w:rPr>
+        <w:t xml:space="preserve">//before ADON, cont and sqr value must be </w:t>
+      </w:r>
+      <w:r>
+        <w:rPr>
+          <w:b/>
+          <w:bCs/>
+          <w:color w:val="FF0000"/>
+        </w:rPr>
+        <w:t xml:space="preserve">configure. </w:t>
+      </w:r>
+    </w:p>
+    <w:p>
+      <w:pPr>
+        <w:rPr>
+          <w:b/>
+          <w:bCs/>
+        </w:rPr>
+      </w:pPr>
+      <w:r>
+        <w:rPr>
+          <w:b/>
+          <w:bCs/>
+        </w:rPr>
+        <w:t>In Interrupt handling:</w:t>
+      </w:r>
+    </w:p>
+    <w:p>
+      <w:pPr>
+        <w:rPr>
+          <w:b/>
+          <w:bCs/>
+        </w:rPr>
+      </w:pPr>
+      <w:r>
+        <w:rPr>
+          <w:b/>
+          <w:bCs/>
+        </w:rPr>
+        <w:t xml:space="preserve">AWD flag in SR must be clear  at the end of the handing function, otherwise the function will be a dead loop. Because as soon as flag is cleared, another interrupt can be occour before leaving the handler function. </w:t>
+      </w:r>
+    </w:p>
+    <w:p>
+      <w:pPr>
+        <w:rPr>
+          <w:b/>
+          <w:bCs/>
+        </w:rPr>
+      </w:pPr>
+      <w:r>
+        <w:rPr>
+          <w:b/>
+          <w:bCs/>
+        </w:rPr>
+        <w:t>Why clear AWD flag after handling?</w:t>
+      </w:r>
+    </w:p>
+    <w:p>
+      <w:pPr>
+        <w:numPr>
+          <w:ilvl w:val="0"/>
+          <w:numId w:val="14"/>
+        </w:numPr>
+        <w:rPr>
+          <w:b/>
+          <w:bCs/>
+        </w:rPr>
+      </w:pPr>
+      <w:r>
+        <w:rPr>
+          <w:b/>
+          <w:bCs/>
+        </w:rPr>
+        <w:t>The AWD flag indicates a threshold violation.</w:t>
+      </w:r>
+    </w:p>
+    <w:p>
+      <w:pPr>
+        <w:numPr>
+          <w:ilvl w:val="0"/>
+          <w:numId w:val="14"/>
+        </w:numPr>
+        <w:rPr>
+          <w:b/>
+          <w:bCs/>
+        </w:rPr>
+      </w:pPr>
+      <w:r>
+        <w:rPr>
+          <w:b/>
+          <w:bCs/>
+        </w:rPr>
+        <w:t>Clearing it before handling may cause the event to be missed or mishandled.</w:t>
+      </w:r>
+    </w:p>
+    <w:p>
+      <w:pPr>
+        <w:numPr>
+          <w:ilvl w:val="0"/>
+          <w:numId w:val="14"/>
+        </w:numPr>
+        <w:rPr>
+          <w:b/>
+          <w:bCs/>
+        </w:rPr>
+      </w:pPr>
+      <w:r>
+        <w:rPr>
+          <w:b/>
+          <w:bCs/>
+        </w:rPr>
+        <w:t>Best practice: handle the event first, then clear the flag to preserve the cause of the interrupt.</w:t>
+      </w:r>
+    </w:p>
+    <w:p/>
+    <w:p/>
+    <w:p/>
     <w:p/>
     <w:p/>
     <w:p/>
@@ -930,6 +1229,95 @@
     </w:lvl>
   </w:abstractNum>
   <w:abstractNum w:abstractNumId="1" w15:restartNumberingAfterBreak="0">
+    <w:nsid w:val="27645202"/>
+    <w:multiLevelType w:val="hybridMultilevel"/>
+    <w:tmpl w:val="A93E41BC"/>
+    <w:lvl w:ilvl="0" w:tplc="0409000F">
+      <w:start w:val="1"/>
+      <w:numFmt w:val="decimal"/>
+      <w:lvlText w:val="%1."/>
+      <w:lvlJc w:val="left"/>
+      <w:pPr>
+        <w:ind w:left="720" w:hanging="360"/>
+      </w:pPr>
+      <w:rPr>
+        <w:rFonts w:hint="default"/>
+      </w:rPr>
+    </w:lvl>
+    <w:lvl w:ilvl="1" w:tplc="04090019" w:tentative="1">
+      <w:start w:val="1"/>
+      <w:numFmt w:val="lowerLetter"/>
+      <w:lvlText w:val="%2."/>
+      <w:lvlJc w:val="left"/>
+      <w:pPr>
+        <w:ind w:left="1440" w:hanging="360"/>
+      </w:pPr>
+    </w:lvl>
+    <w:lvl w:ilvl="2" w:tplc="0409001B" w:tentative="1">
+      <w:start w:val="1"/>
+      <w:numFmt w:val="lowerRoman"/>
+      <w:lvlText w:val="%3."/>
+      <w:lvlJc w:val="right"/>
+      <w:pPr>
+        <w:ind w:left="2160" w:hanging="180"/>
+      </w:pPr>
+    </w:lvl>
+    <w:lvl w:ilvl="3" w:tplc="0409000F" w:tentative="1">
+      <w:start w:val="1"/>
+      <w:numFmt w:val="decimal"/>
+      <w:lvlText w:val="%4."/>
+      <w:lvlJc w:val="left"/>
+      <w:pPr>
+        <w:ind w:left="2880" w:hanging="360"/>
+      </w:pPr>
+    </w:lvl>
+    <w:lvl w:ilvl="4" w:tplc="04090019" w:tentative="1">
+      <w:start w:val="1"/>
+      <w:numFmt w:val="lowerLetter"/>
+      <w:lvlText w:val="%5."/>
+      <w:lvlJc w:val="left"/>
+      <w:pPr>
+        <w:ind w:left="3600" w:hanging="360"/>
+      </w:pPr>
+    </w:lvl>
+    <w:lvl w:ilvl="5" w:tplc="0409001B" w:tentative="1">
+      <w:start w:val="1"/>
+      <w:numFmt w:val="lowerRoman"/>
+      <w:lvlText w:val="%6."/>
+      <w:lvlJc w:val="right"/>
+      <w:pPr>
+        <w:ind w:left="4320" w:hanging="180"/>
+      </w:pPr>
+    </w:lvl>
+    <w:lvl w:ilvl="6" w:tplc="0409000F" w:tentative="1">
+      <w:start w:val="1"/>
+      <w:numFmt w:val="decimal"/>
+      <w:lvlText w:val="%7."/>
+      <w:lvlJc w:val="left"/>
+      <w:pPr>
+        <w:ind w:left="5040" w:hanging="360"/>
+      </w:pPr>
+    </w:lvl>
+    <w:lvl w:ilvl="7" w:tplc="04090019" w:tentative="1">
+      <w:start w:val="1"/>
+      <w:numFmt w:val="lowerLetter"/>
+      <w:lvlText w:val="%8."/>
+      <w:lvlJc w:val="left"/>
+      <w:pPr>
+        <w:ind w:left="5760" w:hanging="360"/>
+      </w:pPr>
+    </w:lvl>
+    <w:lvl w:ilvl="8" w:tplc="0409001B" w:tentative="1">
+      <w:start w:val="1"/>
+      <w:numFmt w:val="lowerRoman"/>
+      <w:lvlText w:val="%9."/>
+      <w:lvlJc w:val="right"/>
+      <w:pPr>
+        <w:ind w:left="6480" w:hanging="180"/>
+      </w:pPr>
+    </w:lvl>
+  </w:abstractNum>
+  <w:abstractNum w:abstractNumId="2" w15:restartNumberingAfterBreak="0">
     <w:nsid w:val="27B51637"/>
     <w:multiLevelType w:val="hybridMultilevel"/>
     <w:tmpl w:val="504E5948"/>
@@ -1018,7 +1406,7 @@
       </w:pPr>
     </w:lvl>
   </w:abstractNum>
-  <w:abstractNum w:abstractNumId="2" w15:restartNumberingAfterBreak="0">
+  <w:abstractNum w:abstractNumId="3" w15:restartNumberingAfterBreak="0">
     <w:nsid w:val="2C2C3E4C"/>
     <w:multiLevelType w:val="hybridMultilevel"/>
     <w:tmpl w:val="FF841D84"/>
@@ -1107,7 +1495,245 @@
       </w:pPr>
     </w:lvl>
   </w:abstractNum>
-  <w:abstractNum w:abstractNumId="3" w15:restartNumberingAfterBreak="0">
+  <w:abstractNum w:abstractNumId="4" w15:restartNumberingAfterBreak="0">
+    <w:nsid w:val="2EC56D44"/>
+    <w:multiLevelType w:val="multilevel"/>
+    <w:tmpl w:val="1E9CC018"/>
+    <w:lvl w:ilvl="0">
+      <w:start w:val="1"/>
+      <w:numFmt w:val="bullet"/>
+      <w:lvlText w:val=""/>
+      <w:lvlJc w:val="left"/>
+      <w:pPr>
+        <w:tabs>
+          <w:tab w:val="num" w:pos="720"/>
+        </w:tabs>
+        <w:ind w:left="720" w:hanging="360"/>
+      </w:pPr>
+      <w:rPr>
+        <w:rFonts w:ascii="Symbol" w:hAnsi="Symbol" w:hint="default"/>
+        <w:sz w:val="20"/>
+      </w:rPr>
+    </w:lvl>
+    <w:lvl w:ilvl="1" w:tentative="1">
+      <w:start w:val="1"/>
+      <w:numFmt w:val="bullet"/>
+      <w:lvlText w:val="o"/>
+      <w:lvlJc w:val="left"/>
+      <w:pPr>
+        <w:tabs>
+          <w:tab w:val="num" w:pos="1440"/>
+        </w:tabs>
+        <w:ind w:left="1440" w:hanging="360"/>
+      </w:pPr>
+      <w:rPr>
+        <w:rFonts w:ascii="Courier New" w:hAnsi="Courier New" w:hint="default"/>
+        <w:sz w:val="20"/>
+      </w:rPr>
+    </w:lvl>
+    <w:lvl w:ilvl="2" w:tentative="1">
+      <w:start w:val="1"/>
+      <w:numFmt w:val="bullet"/>
+      <w:lvlText w:val=""/>
+      <w:lvlJc w:val="left"/>
+      <w:pPr>
+        <w:tabs>
+          <w:tab w:val="num" w:pos="2160"/>
+        </w:tabs>
+        <w:ind w:left="2160" w:hanging="360"/>
+      </w:pPr>
+      <w:rPr>
+        <w:rFonts w:ascii="Wingdings" w:hAnsi="Wingdings" w:hint="default"/>
+        <w:sz w:val="20"/>
+      </w:rPr>
+    </w:lvl>
+    <w:lvl w:ilvl="3" w:tentative="1">
+      <w:start w:val="1"/>
+      <w:numFmt w:val="bullet"/>
+      <w:lvlText w:val=""/>
+      <w:lvlJc w:val="left"/>
+      <w:pPr>
+        <w:tabs>
+          <w:tab w:val="num" w:pos="2880"/>
+        </w:tabs>
+        <w:ind w:left="2880" w:hanging="360"/>
+      </w:pPr>
+      <w:rPr>
+        <w:rFonts w:ascii="Wingdings" w:hAnsi="Wingdings" w:hint="default"/>
+        <w:sz w:val="20"/>
+      </w:rPr>
+    </w:lvl>
+    <w:lvl w:ilvl="4" w:tentative="1">
+      <w:start w:val="1"/>
+      <w:numFmt w:val="bullet"/>
+      <w:lvlText w:val=""/>
+      <w:lvlJc w:val="left"/>
+      <w:pPr>
+        <w:tabs>
+          <w:tab w:val="num" w:pos="3600"/>
+        </w:tabs>
+        <w:ind w:left="3600" w:hanging="360"/>
+      </w:pPr>
+      <w:rPr>
+        <w:rFonts w:ascii="Wingdings" w:hAnsi="Wingdings" w:hint="default"/>
+        <w:sz w:val="20"/>
+      </w:rPr>
+    </w:lvl>
+    <w:lvl w:ilvl="5" w:tentative="1">
+      <w:start w:val="1"/>
+      <w:numFmt w:val="bullet"/>
+      <w:lvlText w:val=""/>
+      <w:lvlJc w:val="left"/>
+      <w:pPr>
+        <w:tabs>
+          <w:tab w:val="num" w:pos="4320"/>
+        </w:tabs>
+        <w:ind w:left="4320" w:hanging="360"/>
+      </w:pPr>
+      <w:rPr>
+        <w:rFonts w:ascii="Wingdings" w:hAnsi="Wingdings" w:hint="default"/>
+        <w:sz w:val="20"/>
+      </w:rPr>
+    </w:lvl>
+    <w:lvl w:ilvl="6" w:tentative="1">
+      <w:start w:val="1"/>
+      <w:numFmt w:val="bullet"/>
+      <w:lvlText w:val=""/>
+      <w:lvlJc w:val="left"/>
+      <w:pPr>
+        <w:tabs>
+          <w:tab w:val="num" w:pos="5040"/>
+        </w:tabs>
+        <w:ind w:left="5040" w:hanging="360"/>
+      </w:pPr>
+      <w:rPr>
+        <w:rFonts w:ascii="Wingdings" w:hAnsi="Wingdings" w:hint="default"/>
+        <w:sz w:val="20"/>
+      </w:rPr>
+    </w:lvl>
+    <w:lvl w:ilvl="7" w:tentative="1">
+      <w:start w:val="1"/>
+      <w:numFmt w:val="bullet"/>
+      <w:lvlText w:val=""/>
+      <w:lvlJc w:val="left"/>
+      <w:pPr>
+        <w:tabs>
+          <w:tab w:val="num" w:pos="5760"/>
+        </w:tabs>
+        <w:ind w:left="5760" w:hanging="360"/>
+      </w:pPr>
+      <w:rPr>
+        <w:rFonts w:ascii="Wingdings" w:hAnsi="Wingdings" w:hint="default"/>
+        <w:sz w:val="20"/>
+      </w:rPr>
+    </w:lvl>
+    <w:lvl w:ilvl="8" w:tentative="1">
+      <w:start w:val="1"/>
+      <w:numFmt w:val="bullet"/>
+      <w:lvlText w:val=""/>
+      <w:lvlJc w:val="left"/>
+      <w:pPr>
+        <w:tabs>
+          <w:tab w:val="num" w:pos="6480"/>
+        </w:tabs>
+        <w:ind w:left="6480" w:hanging="360"/>
+      </w:pPr>
+      <w:rPr>
+        <w:rFonts w:ascii="Wingdings" w:hAnsi="Wingdings" w:hint="default"/>
+        <w:sz w:val="20"/>
+      </w:rPr>
+    </w:lvl>
+  </w:abstractNum>
+  <w:abstractNum w:abstractNumId="5" w15:restartNumberingAfterBreak="0">
+    <w:nsid w:val="31635421"/>
+    <w:multiLevelType w:val="hybridMultilevel"/>
+    <w:tmpl w:val="6AAE2734"/>
+    <w:lvl w:ilvl="0" w:tplc="0409000F">
+      <w:start w:val="1"/>
+      <w:numFmt w:val="decimal"/>
+      <w:lvlText w:val="%1."/>
+      <w:lvlJc w:val="left"/>
+      <w:pPr>
+        <w:ind w:left="720" w:hanging="360"/>
+      </w:pPr>
+      <w:rPr>
+        <w:rFonts w:hint="default"/>
+      </w:rPr>
+    </w:lvl>
+    <w:lvl w:ilvl="1" w:tplc="04090019" w:tentative="1">
+      <w:start w:val="1"/>
+      <w:numFmt w:val="lowerLetter"/>
+      <w:lvlText w:val="%2."/>
+      <w:lvlJc w:val="left"/>
+      <w:pPr>
+        <w:ind w:left="1440" w:hanging="360"/>
+      </w:pPr>
+    </w:lvl>
+    <w:lvl w:ilvl="2" w:tplc="0409001B" w:tentative="1">
+      <w:start w:val="1"/>
+      <w:numFmt w:val="lowerRoman"/>
+      <w:lvlText w:val="%3."/>
+      <w:lvlJc w:val="right"/>
+      <w:pPr>
+        <w:ind w:left="2160" w:hanging="180"/>
+      </w:pPr>
+    </w:lvl>
+    <w:lvl w:ilvl="3" w:tplc="0409000F" w:tentative="1">
+      <w:start w:val="1"/>
+      <w:numFmt w:val="decimal"/>
+      <w:lvlText w:val="%4."/>
+      <w:lvlJc w:val="left"/>
+      <w:pPr>
+        <w:ind w:left="2880" w:hanging="360"/>
+      </w:pPr>
+    </w:lvl>
+    <w:lvl w:ilvl="4" w:tplc="04090019" w:tentative="1">
+      <w:start w:val="1"/>
+      <w:numFmt w:val="lowerLetter"/>
+      <w:lvlText w:val="%5."/>
+      <w:lvlJc w:val="left"/>
+      <w:pPr>
+        <w:ind w:left="3600" w:hanging="360"/>
+      </w:pPr>
+    </w:lvl>
+    <w:lvl w:ilvl="5" w:tplc="0409001B" w:tentative="1">
+      <w:start w:val="1"/>
+      <w:numFmt w:val="lowerRoman"/>
+      <w:lvlText w:val="%6."/>
+      <w:lvlJc w:val="right"/>
+      <w:pPr>
+        <w:ind w:left="4320" w:hanging="180"/>
+      </w:pPr>
+    </w:lvl>
+    <w:lvl w:ilvl="6" w:tplc="0409000F" w:tentative="1">
+      <w:start w:val="1"/>
+      <w:numFmt w:val="decimal"/>
+      <w:lvlText w:val="%7."/>
+      <w:lvlJc w:val="left"/>
+      <w:pPr>
+        <w:ind w:left="5040" w:hanging="360"/>
+      </w:pPr>
+    </w:lvl>
+    <w:lvl w:ilvl="7" w:tplc="04090019" w:tentative="1">
+      <w:start w:val="1"/>
+      <w:numFmt w:val="lowerLetter"/>
+      <w:lvlText w:val="%8."/>
+      <w:lvlJc w:val="left"/>
+      <w:pPr>
+        <w:ind w:left="5760" w:hanging="360"/>
+      </w:pPr>
+    </w:lvl>
+    <w:lvl w:ilvl="8" w:tplc="0409001B" w:tentative="1">
+      <w:start w:val="1"/>
+      <w:numFmt w:val="lowerRoman"/>
+      <w:lvlText w:val="%9."/>
+      <w:lvlJc w:val="right"/>
+      <w:pPr>
+        <w:ind w:left="6480" w:hanging="180"/>
+      </w:pPr>
+    </w:lvl>
+  </w:abstractNum>
+  <w:abstractNum w:abstractNumId="6" w15:restartNumberingAfterBreak="0">
     <w:nsid w:val="43B66BB2"/>
     <w:multiLevelType w:val="hybridMultilevel"/>
     <w:tmpl w:val="D5DCD718"/>
@@ -1220,7 +1846,7 @@
       </w:rPr>
     </w:lvl>
   </w:abstractNum>
-  <w:abstractNum w:abstractNumId="4" w15:restartNumberingAfterBreak="0">
+  <w:abstractNum w:abstractNumId="7" w15:restartNumberingAfterBreak="0">
     <w:nsid w:val="4ABA044E"/>
     <w:multiLevelType w:val="hybridMultilevel"/>
     <w:tmpl w:val="41A48998"/>
@@ -1309,7 +1935,7 @@
       </w:pPr>
     </w:lvl>
   </w:abstractNum>
-  <w:abstractNum w:abstractNumId="5" w15:restartNumberingAfterBreak="0">
+  <w:abstractNum w:abstractNumId="8" w15:restartNumberingAfterBreak="0">
     <w:nsid w:val="57CC6A3E"/>
     <w:multiLevelType w:val="hybridMultilevel"/>
     <w:tmpl w:val="C0C849B2"/>
@@ -1398,7 +2024,7 @@
       </w:pPr>
     </w:lvl>
   </w:abstractNum>
-  <w:abstractNum w:abstractNumId="6" w15:restartNumberingAfterBreak="0">
+  <w:abstractNum w:abstractNumId="9" w15:restartNumberingAfterBreak="0">
     <w:nsid w:val="5FD36724"/>
     <w:multiLevelType w:val="hybridMultilevel"/>
     <w:tmpl w:val="40543D9C"/>
@@ -1511,7 +2137,7 @@
       </w:rPr>
     </w:lvl>
   </w:abstractNum>
-  <w:abstractNum w:abstractNumId="7" w15:restartNumberingAfterBreak="0">
+  <w:abstractNum w:abstractNumId="10" w15:restartNumberingAfterBreak="0">
     <w:nsid w:val="6D35576D"/>
     <w:multiLevelType w:val="hybridMultilevel"/>
     <w:tmpl w:val="8E2CCE5E"/>
@@ -1600,7 +2226,7 @@
       </w:pPr>
     </w:lvl>
   </w:abstractNum>
-  <w:abstractNum w:abstractNumId="8" w15:restartNumberingAfterBreak="0">
+  <w:abstractNum w:abstractNumId="11" w15:restartNumberingAfterBreak="0">
     <w:nsid w:val="710E647E"/>
     <w:multiLevelType w:val="hybridMultilevel"/>
     <w:tmpl w:val="DE22728A"/>
@@ -1713,32 +2339,225 @@
       </w:rPr>
     </w:lvl>
   </w:abstractNum>
+  <w:abstractNum w:abstractNumId="12" w15:restartNumberingAfterBreak="0">
+    <w:nsid w:val="7A207C54"/>
+    <w:multiLevelType w:val="hybridMultilevel"/>
+    <w:tmpl w:val="5B6EE8A2"/>
+    <w:lvl w:ilvl="0" w:tplc="0409000F">
+      <w:start w:val="1"/>
+      <w:numFmt w:val="decimal"/>
+      <w:lvlText w:val="%1."/>
+      <w:lvlJc w:val="left"/>
+      <w:pPr>
+        <w:ind w:left="720" w:hanging="360"/>
+      </w:pPr>
+      <w:rPr>
+        <w:rFonts w:hint="default"/>
+      </w:rPr>
+    </w:lvl>
+    <w:lvl w:ilvl="1" w:tplc="04090019" w:tentative="1">
+      <w:start w:val="1"/>
+      <w:numFmt w:val="lowerLetter"/>
+      <w:lvlText w:val="%2."/>
+      <w:lvlJc w:val="left"/>
+      <w:pPr>
+        <w:ind w:left="1440" w:hanging="360"/>
+      </w:pPr>
+    </w:lvl>
+    <w:lvl w:ilvl="2" w:tplc="0409001B" w:tentative="1">
+      <w:start w:val="1"/>
+      <w:numFmt w:val="lowerRoman"/>
+      <w:lvlText w:val="%3."/>
+      <w:lvlJc w:val="right"/>
+      <w:pPr>
+        <w:ind w:left="2160" w:hanging="180"/>
+      </w:pPr>
+    </w:lvl>
+    <w:lvl w:ilvl="3" w:tplc="0409000F" w:tentative="1">
+      <w:start w:val="1"/>
+      <w:numFmt w:val="decimal"/>
+      <w:lvlText w:val="%4."/>
+      <w:lvlJc w:val="left"/>
+      <w:pPr>
+        <w:ind w:left="2880" w:hanging="360"/>
+      </w:pPr>
+    </w:lvl>
+    <w:lvl w:ilvl="4" w:tplc="04090019" w:tentative="1">
+      <w:start w:val="1"/>
+      <w:numFmt w:val="lowerLetter"/>
+      <w:lvlText w:val="%5."/>
+      <w:lvlJc w:val="left"/>
+      <w:pPr>
+        <w:ind w:left="3600" w:hanging="360"/>
+      </w:pPr>
+    </w:lvl>
+    <w:lvl w:ilvl="5" w:tplc="0409001B" w:tentative="1">
+      <w:start w:val="1"/>
+      <w:numFmt w:val="lowerRoman"/>
+      <w:lvlText w:val="%6."/>
+      <w:lvlJc w:val="right"/>
+      <w:pPr>
+        <w:ind w:left="4320" w:hanging="180"/>
+      </w:pPr>
+    </w:lvl>
+    <w:lvl w:ilvl="6" w:tplc="0409000F" w:tentative="1">
+      <w:start w:val="1"/>
+      <w:numFmt w:val="decimal"/>
+      <w:lvlText w:val="%7."/>
+      <w:lvlJc w:val="left"/>
+      <w:pPr>
+        <w:ind w:left="5040" w:hanging="360"/>
+      </w:pPr>
+    </w:lvl>
+    <w:lvl w:ilvl="7" w:tplc="04090019" w:tentative="1">
+      <w:start w:val="1"/>
+      <w:numFmt w:val="lowerLetter"/>
+      <w:lvlText w:val="%8."/>
+      <w:lvlJc w:val="left"/>
+      <w:pPr>
+        <w:ind w:left="5760" w:hanging="360"/>
+      </w:pPr>
+    </w:lvl>
+    <w:lvl w:ilvl="8" w:tplc="0409001B" w:tentative="1">
+      <w:start w:val="1"/>
+      <w:numFmt w:val="lowerRoman"/>
+      <w:lvlText w:val="%9."/>
+      <w:lvlJc w:val="right"/>
+      <w:pPr>
+        <w:ind w:left="6480" w:hanging="180"/>
+      </w:pPr>
+    </w:lvl>
+  </w:abstractNum>
+  <w:abstractNum w:abstractNumId="13" w15:restartNumberingAfterBreak="0">
+    <w:nsid w:val="7EBE1F3E"/>
+    <w:multiLevelType w:val="hybridMultilevel"/>
+    <w:tmpl w:val="56348E36"/>
+    <w:lvl w:ilvl="0" w:tplc="0409000F">
+      <w:start w:val="1"/>
+      <w:numFmt w:val="decimal"/>
+      <w:lvlText w:val="%1."/>
+      <w:lvlJc w:val="left"/>
+      <w:pPr>
+        <w:ind w:left="720" w:hanging="360"/>
+      </w:pPr>
+      <w:rPr>
+        <w:rFonts w:hint="default"/>
+      </w:rPr>
+    </w:lvl>
+    <w:lvl w:ilvl="1" w:tplc="04090019" w:tentative="1">
+      <w:start w:val="1"/>
+      <w:numFmt w:val="lowerLetter"/>
+      <w:lvlText w:val="%2."/>
+      <w:lvlJc w:val="left"/>
+      <w:pPr>
+        <w:ind w:left="1440" w:hanging="360"/>
+      </w:pPr>
+    </w:lvl>
+    <w:lvl w:ilvl="2" w:tplc="0409001B" w:tentative="1">
+      <w:start w:val="1"/>
+      <w:numFmt w:val="lowerRoman"/>
+      <w:lvlText w:val="%3."/>
+      <w:lvlJc w:val="right"/>
+      <w:pPr>
+        <w:ind w:left="2160" w:hanging="180"/>
+      </w:pPr>
+    </w:lvl>
+    <w:lvl w:ilvl="3" w:tplc="0409000F" w:tentative="1">
+      <w:start w:val="1"/>
+      <w:numFmt w:val="decimal"/>
+      <w:lvlText w:val="%4."/>
+      <w:lvlJc w:val="left"/>
+      <w:pPr>
+        <w:ind w:left="2880" w:hanging="360"/>
+      </w:pPr>
+    </w:lvl>
+    <w:lvl w:ilvl="4" w:tplc="04090019" w:tentative="1">
+      <w:start w:val="1"/>
+      <w:numFmt w:val="lowerLetter"/>
+      <w:lvlText w:val="%5."/>
+      <w:lvlJc w:val="left"/>
+      <w:pPr>
+        <w:ind w:left="3600" w:hanging="360"/>
+      </w:pPr>
+    </w:lvl>
+    <w:lvl w:ilvl="5" w:tplc="0409001B" w:tentative="1">
+      <w:start w:val="1"/>
+      <w:numFmt w:val="lowerRoman"/>
+      <w:lvlText w:val="%6."/>
+      <w:lvlJc w:val="right"/>
+      <w:pPr>
+        <w:ind w:left="4320" w:hanging="180"/>
+      </w:pPr>
+    </w:lvl>
+    <w:lvl w:ilvl="6" w:tplc="0409000F" w:tentative="1">
+      <w:start w:val="1"/>
+      <w:numFmt w:val="decimal"/>
+      <w:lvlText w:val="%7."/>
+      <w:lvlJc w:val="left"/>
+      <w:pPr>
+        <w:ind w:left="5040" w:hanging="360"/>
+      </w:pPr>
+    </w:lvl>
+    <w:lvl w:ilvl="7" w:tplc="04090019" w:tentative="1">
+      <w:start w:val="1"/>
+      <w:numFmt w:val="lowerLetter"/>
+      <w:lvlText w:val="%8."/>
+      <w:lvlJc w:val="left"/>
+      <w:pPr>
+        <w:ind w:left="5760" w:hanging="360"/>
+      </w:pPr>
+    </w:lvl>
+    <w:lvl w:ilvl="8" w:tplc="0409001B" w:tentative="1">
+      <w:start w:val="1"/>
+      <w:numFmt w:val="lowerRoman"/>
+      <w:lvlText w:val="%9."/>
+      <w:lvlJc w:val="right"/>
+      <w:pPr>
+        <w:ind w:left="6480" w:hanging="180"/>
+      </w:pPr>
+    </w:lvl>
+  </w:abstractNum>
   <w:num w:numId="1" w16cid:durableId="1780366972">
-    <w:abstractNumId w:val="5"/>
+    <w:abstractNumId w:val="8"/>
   </w:num>
   <w:num w:numId="2" w16cid:durableId="485367530">
-    <w:abstractNumId w:val="4"/>
+    <w:abstractNumId w:val="7"/>
   </w:num>
   <w:num w:numId="3" w16cid:durableId="533151912">
-    <w:abstractNumId w:val="1"/>
+    <w:abstractNumId w:val="2"/>
   </w:num>
   <w:num w:numId="4" w16cid:durableId="1889760922">
-    <w:abstractNumId w:val="3"/>
+    <w:abstractNumId w:val="6"/>
   </w:num>
   <w:num w:numId="5" w16cid:durableId="2102531272">
-    <w:abstractNumId w:val="8"/>
+    <w:abstractNumId w:val="11"/>
   </w:num>
   <w:num w:numId="6" w16cid:durableId="1807159946">
-    <w:abstractNumId w:val="6"/>
+    <w:abstractNumId w:val="9"/>
   </w:num>
   <w:num w:numId="7" w16cid:durableId="727461882">
     <w:abstractNumId w:val="0"/>
   </w:num>
   <w:num w:numId="8" w16cid:durableId="618414841">
-    <w:abstractNumId w:val="2"/>
+    <w:abstractNumId w:val="3"/>
   </w:num>
   <w:num w:numId="9" w16cid:durableId="1349215173">
-    <w:abstractNumId w:val="7"/>
+    <w:abstractNumId w:val="10"/>
+  </w:num>
+  <w:num w:numId="10" w16cid:durableId="868640432">
+    <w:abstractNumId w:val="13"/>
+  </w:num>
+  <w:num w:numId="11" w16cid:durableId="1962639319">
+    <w:abstractNumId w:val="5"/>
+  </w:num>
+  <w:num w:numId="12" w16cid:durableId="2086025864">
+    <w:abstractNumId w:val="12"/>
+  </w:num>
+  <w:num w:numId="13" w16cid:durableId="1347092758">
+    <w:abstractNumId w:val="1"/>
+  </w:num>
+  <w:num w:numId="14" w16cid:durableId="1813937816">
+    <w:abstractNumId w:val="4"/>
   </w:num>
 </w:numbering>
 </file>
@@ -2348,7 +3167,6 @@
   <w:style w:type="character" w:default="1" w:styleId="DefaultParagraphFont">
     <w:name w:val="Default Paragraph Font"/>
     <w:uiPriority w:val="1"/>
-    <w:semiHidden/>
     <w:unhideWhenUsed/>
   </w:style>
   <w:style w:type="table" w:default="1" w:styleId="TableNormal">

</xml_diff>

<commit_message>
Redesign: USART with timer
</commit_message>
<xml_diff>
--- a/PROJECT_PLAN.docx
+++ b/PROJECT_PLAN.docx
@@ -26,6 +26,18 @@
       </w:pPr>
       <w:r>
         <w:t>Stm communicates with other stm using uart (UART)</w:t>
+      </w:r>
+    </w:p>
+    <w:p>
+      <w:pPr>
+        <w:pStyle w:val="ListParagraph"/>
+        <w:numPr>
+          <w:ilvl w:val="0"/>
+          <w:numId w:val="1"/>
+        </w:numPr>
+      </w:pPr>
+      <w:r>
+        <w:t>GP Timer will send data in a regular intervel</w:t>
       </w:r>
     </w:p>
     <w:p>
@@ -3167,6 +3179,7 @@
   <w:style w:type="character" w:default="1" w:styleId="DefaultParagraphFont">
     <w:name w:val="Default Paragraph Font"/>
     <w:uiPriority w:val="1"/>
+    <w:semiHidden/>
     <w:unhideWhenUsed/>
   </w:style>
   <w:style w:type="table" w:default="1" w:styleId="TableNormal">

</xml_diff>